<commit_message>
Ajustes casos de uso e casos de teste de despesa
</commit_message>
<xml_diff>
--- a/4.3 Caso de Uso - UC-07 Agendar atividade.docx
+++ b/4.3 Caso de Uso - UC-07 Agendar atividade.docx
@@ -1425,8 +1425,6 @@
               </w:rPr>
               <w:t>usuários</w:t>
             </w:r>
-            <w:bookmarkStart w:id="0" w:name="_GoBack"/>
-            <w:bookmarkEnd w:id="0"/>
             <w:r>
               <w:rPr>
                 <w:rFonts w:ascii="Tahoma" w:hAnsi="Tahoma" w:cs="Tahoma"/>
@@ -3086,7 +3084,7 @@
                 <w:lang w:eastAsia="pt-BR"/>
               </w:rPr>
               <w:drawing>
-                <wp:inline distT="0" distB="0" distL="0" distR="0">
+                <wp:inline distT="0" distB="0" distL="0" distR="0" wp14:anchorId="42B2AF07" wp14:editId="5BF18239">
                   <wp:extent cx="5760085" cy="3424555"/>
                   <wp:effectExtent l="0" t="0" r="0" b="0"/>
                   <wp:docPr id="5" name="Imagem 5"/>
@@ -3127,23 +3125,8 @@
                 </wp:inline>
               </w:drawing>
             </w:r>
-          </w:p>
-          <w:p>
-            <w:pPr>
-              <w:pStyle w:val="Cabealho"/>
-              <w:tabs>
-                <w:tab w:val="clear" w:pos="4252"/>
-                <w:tab w:val="clear" w:pos="8504"/>
-                <w:tab w:val="left" w:pos="395"/>
-              </w:tabs>
-              <w:jc w:val="center"/>
-              <w:rPr>
-                <w:rFonts w:ascii="Arial" w:hAnsi="Arial" w:cs="Arial"/>
-                <w:b/>
-                <w:bCs/>
-                <w:color w:val="808080" w:themeColor="background1" w:themeShade="80"/>
-              </w:rPr>
-            </w:pPr>
+            <w:bookmarkStart w:id="0" w:name="_GoBack"/>
+            <w:bookmarkEnd w:id="0"/>
           </w:p>
         </w:tc>
       </w:tr>

</xml_diff>

<commit_message>
UC 07: Alteração do cenário alternativo, protótipo e diagrama. UC 09: Alteração do protótipo. UC 10: Alteração do cenário alternativo e protótipo. UC 11: Alteração do protótipo. UC 12: Alteração do cenário alternativo, protótipo e diagrama. UC 13: Alteração do protótipo.
</commit_message>
<xml_diff>
--- a/4.3 Caso de Uso - UC-07 Agendar atividade.docx
+++ b/4.3 Caso de Uso - UC-07 Agendar atividade.docx
@@ -638,6 +638,14 @@
               </w:rPr>
               <w:t>.</w:t>
             </w:r>
+            <w:r>
+              <w:rPr>
+                <w:rFonts w:ascii="Tahoma" w:hAnsi="Tahoma" w:cs="Tahoma"/>
+                <w:sz w:val="20"/>
+                <w:szCs w:val="20"/>
+              </w:rPr>
+              <w:t xml:space="preserve"> [3.1]</w:t>
+            </w:r>
           </w:p>
           <w:p>
             <w:pPr>
@@ -1366,6 +1374,162 @@
                 <w:szCs w:val="20"/>
                 <w:u w:val="single"/>
               </w:rPr>
+              <w:t>3</w:t>
+            </w:r>
+            <w:r>
+              <w:rPr>
+                <w:rFonts w:ascii="Tahoma" w:hAnsi="Tahoma" w:cs="Tahoma"/>
+                <w:b/>
+                <w:color w:val="000000" w:themeColor="text1"/>
+                <w:sz w:val="20"/>
+                <w:szCs w:val="20"/>
+                <w:u w:val="single"/>
+              </w:rPr>
+              <w:t>.</w:t>
+            </w:r>
+            <w:r>
+              <w:rPr>
+                <w:rFonts w:ascii="Tahoma" w:hAnsi="Tahoma" w:cs="Tahoma"/>
+                <w:b/>
+                <w:color w:val="000000" w:themeColor="text1"/>
+                <w:sz w:val="20"/>
+                <w:szCs w:val="20"/>
+                <w:u w:val="single"/>
+              </w:rPr>
+              <w:t xml:space="preserve">1. </w:t>
+            </w:r>
+            <w:r>
+              <w:rPr>
+                <w:rFonts w:ascii="Tahoma" w:hAnsi="Tahoma" w:cs="Tahoma"/>
+                <w:b/>
+                <w:color w:val="000000" w:themeColor="text1"/>
+                <w:sz w:val="20"/>
+                <w:szCs w:val="20"/>
+                <w:u w:val="single"/>
+              </w:rPr>
+              <w:t xml:space="preserve">Ator </w:t>
+            </w:r>
+            <w:r>
+              <w:rPr>
+                <w:rFonts w:ascii="Tahoma" w:hAnsi="Tahoma" w:cs="Tahoma"/>
+                <w:b/>
+                <w:color w:val="000000" w:themeColor="text1"/>
+                <w:sz w:val="20"/>
+                <w:szCs w:val="20"/>
+                <w:u w:val="single"/>
+              </w:rPr>
+              <w:t>insere código do usuário na tela de agendamento de atividade</w:t>
+            </w:r>
+          </w:p>
+          <w:p>
+            <w:pPr>
+              <w:numPr>
+                <w:ilvl w:val="0"/>
+                <w:numId w:val="34"/>
+              </w:numPr>
+              <w:spacing w:after="0" w:line="240" w:lineRule="auto"/>
+              <w:jc w:val="both"/>
+              <w:rPr>
+                <w:rFonts w:ascii="Tahoma" w:hAnsi="Tahoma" w:cs="Tahoma"/>
+                <w:color w:val="000000" w:themeColor="text1"/>
+                <w:sz w:val="20"/>
+                <w:szCs w:val="20"/>
+              </w:rPr>
+            </w:pPr>
+            <w:r>
+              <w:rPr>
+                <w:rFonts w:ascii="Tahoma" w:hAnsi="Tahoma" w:cs="Tahoma"/>
+                <w:color w:val="000000" w:themeColor="text1"/>
+                <w:sz w:val="20"/>
+                <w:szCs w:val="20"/>
+              </w:rPr>
+              <w:t>Sistema valida o código do usuário inserido.</w:t>
+            </w:r>
+          </w:p>
+          <w:p>
+            <w:pPr>
+              <w:numPr>
+                <w:ilvl w:val="0"/>
+                <w:numId w:val="34"/>
+              </w:numPr>
+              <w:spacing w:after="0" w:line="240" w:lineRule="auto"/>
+              <w:jc w:val="both"/>
+              <w:rPr>
+                <w:rFonts w:ascii="Tahoma" w:hAnsi="Tahoma" w:cs="Tahoma"/>
+                <w:color w:val="000000" w:themeColor="text1"/>
+                <w:sz w:val="20"/>
+                <w:szCs w:val="20"/>
+              </w:rPr>
+            </w:pPr>
+            <w:r>
+              <w:rPr>
+                <w:rFonts w:ascii="Tahoma" w:hAnsi="Tahoma" w:cs="Tahoma"/>
+                <w:color w:val="000000" w:themeColor="text1"/>
+                <w:sz w:val="20"/>
+                <w:szCs w:val="20"/>
+              </w:rPr>
+              <w:t>Sistema exibe os dados do usuário na tela de agendamento de atividade.</w:t>
+            </w:r>
+          </w:p>
+          <w:p>
+            <w:pPr>
+              <w:numPr>
+                <w:ilvl w:val="0"/>
+                <w:numId w:val="34"/>
+              </w:numPr>
+              <w:spacing w:after="0" w:line="240" w:lineRule="auto"/>
+              <w:jc w:val="both"/>
+              <w:rPr>
+                <w:rFonts w:ascii="Tahoma" w:hAnsi="Tahoma" w:cs="Tahoma"/>
+                <w:color w:val="000000" w:themeColor="text1"/>
+                <w:sz w:val="20"/>
+                <w:szCs w:val="20"/>
+              </w:rPr>
+            </w:pPr>
+            <w:r>
+              <w:rPr>
+                <w:rFonts w:ascii="Tahoma" w:hAnsi="Tahoma" w:cs="Tahoma"/>
+                <w:color w:val="000000" w:themeColor="text1"/>
+                <w:sz w:val="20"/>
+                <w:szCs w:val="20"/>
+              </w:rPr>
+              <w:t>Sistema volta para o passo 11.</w:t>
+            </w:r>
+          </w:p>
+          <w:p>
+            <w:pPr>
+              <w:spacing w:after="0" w:line="240" w:lineRule="auto"/>
+              <w:ind w:left="1068"/>
+              <w:jc w:val="both"/>
+              <w:rPr>
+                <w:rFonts w:ascii="Tahoma" w:hAnsi="Tahoma" w:cs="Tahoma"/>
+                <w:color w:val="000000" w:themeColor="text1"/>
+                <w:sz w:val="20"/>
+                <w:szCs w:val="20"/>
+              </w:rPr>
+            </w:pPr>
+          </w:p>
+          <w:p>
+            <w:pPr>
+              <w:spacing w:after="0"/>
+              <w:rPr>
+                <w:rFonts w:ascii="Tahoma" w:hAnsi="Tahoma" w:cs="Tahoma"/>
+                <w:b/>
+                <w:color w:val="000000" w:themeColor="text1"/>
+                <w:sz w:val="20"/>
+                <w:szCs w:val="20"/>
+                <w:u w:val="single"/>
+              </w:rPr>
+            </w:pPr>
+            <w:r>
+              <w:rPr>
+                <w:rFonts w:ascii="Tahoma" w:hAnsi="Tahoma" w:cs="Tahoma"/>
+                <w:b/>
+                <w:color w:val="000000" w:themeColor="text1"/>
+                <w:sz w:val="20"/>
+                <w:szCs w:val="20"/>
+                <w:u w:val="single"/>
+              </w:rPr>
               <w:t>5</w:t>
             </w:r>
             <w:r>
@@ -1728,6 +1892,7 @@
                 <w:sz w:val="20"/>
                 <w:szCs w:val="20"/>
               </w:rPr>
+              <w:lastRenderedPageBreak/>
               <w:t xml:space="preserve">           2.   Sistema exibe </w:t>
             </w:r>
             <w:r>
@@ -1896,7 +2061,6 @@
                 <w:sz w:val="20"/>
                 <w:szCs w:val="20"/>
               </w:rPr>
-              <w:lastRenderedPageBreak/>
               <w:t xml:space="preserve">Sistema </w:t>
             </w:r>
             <w:r>
@@ -2093,7 +2257,27 @@
                 <w:sz w:val="20"/>
                 <w:szCs w:val="20"/>
               </w:rPr>
-              <w:t>Sistema volta para o passo 2.</w:t>
+              <w:t xml:space="preserve">Sistema volta para o passo </w:t>
+            </w:r>
+            <w:proofErr w:type="gramStart"/>
+            <w:r>
+              <w:rPr>
+                <w:rFonts w:ascii="Tahoma" w:hAnsi="Tahoma" w:cs="Tahoma"/>
+                <w:color w:val="000000" w:themeColor="text1"/>
+                <w:sz w:val="20"/>
+                <w:szCs w:val="20"/>
+              </w:rPr>
+              <w:t>2</w:t>
+            </w:r>
+            <w:proofErr w:type="gramEnd"/>
+            <w:r>
+              <w:rPr>
+                <w:rFonts w:ascii="Tahoma" w:hAnsi="Tahoma" w:cs="Tahoma"/>
+                <w:color w:val="000000" w:themeColor="text1"/>
+                <w:sz w:val="20"/>
+                <w:szCs w:val="20"/>
+              </w:rPr>
+              <w:t>.</w:t>
             </w:r>
           </w:p>
           <w:p>
@@ -2787,9 +2971,9 @@
               </w:rPr>
               <w:drawing>
                 <wp:inline distT="0" distB="0" distL="0" distR="0">
-                  <wp:extent cx="5760085" cy="4449445"/>
+                  <wp:extent cx="5760085" cy="4459605"/>
                   <wp:effectExtent l="0" t="0" r="0" b="0"/>
-                  <wp:docPr id="1" name="Imagem 1"/>
+                  <wp:docPr id="3" name="Imagem 3"/>
                   <wp:cNvGraphicFramePr>
                     <a:graphicFrameLocks xmlns:a="http://schemas.openxmlformats.org/drawingml/2006/main" noChangeAspect="1"/>
                   </wp:cNvGraphicFramePr>
@@ -2815,7 +2999,7 @@
                         <pic:spPr>
                           <a:xfrm>
                             <a:off x="0" y="0"/>
-                            <a:ext cx="5760085" cy="4449445"/>
+                            <a:ext cx="5760085" cy="4459605"/>
                           </a:xfrm>
                           <a:prstGeom prst="rect">
                             <a:avLst/>
@@ -2827,40 +3011,6 @@
                 </wp:inline>
               </w:drawing>
             </w:r>
-          </w:p>
-          <w:p>
-            <w:pPr>
-              <w:pStyle w:val="Cabealho"/>
-              <w:tabs>
-                <w:tab w:val="clear" w:pos="4252"/>
-                <w:tab w:val="clear" w:pos="8504"/>
-                <w:tab w:val="left" w:pos="395"/>
-              </w:tabs>
-              <w:jc w:val="both"/>
-              <w:rPr>
-                <w:rFonts w:ascii="Arial" w:hAnsi="Arial" w:cs="Arial"/>
-                <w:b/>
-                <w:bCs/>
-                <w:color w:val="808080" w:themeColor="background1" w:themeShade="80"/>
-              </w:rPr>
-            </w:pPr>
-          </w:p>
-          <w:p>
-            <w:pPr>
-              <w:pStyle w:val="Cabealho"/>
-              <w:tabs>
-                <w:tab w:val="clear" w:pos="4252"/>
-                <w:tab w:val="clear" w:pos="8504"/>
-                <w:tab w:val="left" w:pos="395"/>
-              </w:tabs>
-              <w:jc w:val="both"/>
-              <w:rPr>
-                <w:rFonts w:ascii="Arial" w:hAnsi="Arial" w:cs="Arial"/>
-                <w:b/>
-                <w:bCs/>
-                <w:color w:val="808080" w:themeColor="background1" w:themeShade="80"/>
-              </w:rPr>
-            </w:pPr>
             <w:r>
               <w:rPr>
                 <w:rFonts w:ascii="Arial" w:hAnsi="Arial" w:cs="Arial"/>
@@ -2873,9 +3023,9 @@
               <w:lastRenderedPageBreak/>
               <w:drawing>
                 <wp:inline distT="0" distB="0" distL="0" distR="0">
-                  <wp:extent cx="5760085" cy="4443730"/>
+                  <wp:extent cx="5760085" cy="4470400"/>
                   <wp:effectExtent l="0" t="0" r="0" b="0"/>
-                  <wp:docPr id="2" name="Imagem 2"/>
+                  <wp:docPr id="4" name="Imagem 4"/>
                   <wp:cNvGraphicFramePr>
                     <a:graphicFrameLocks xmlns:a="http://schemas.openxmlformats.org/drawingml/2006/main" noChangeAspect="1"/>
                   </wp:cNvGraphicFramePr>
@@ -2901,7 +3051,7 @@
                         <pic:spPr>
                           <a:xfrm>
                             <a:off x="0" y="0"/>
-                            <a:ext cx="5760085" cy="4443730"/>
+                            <a:ext cx="5760085" cy="4470400"/>
                           </a:xfrm>
                           <a:prstGeom prst="rect">
                             <a:avLst/>
@@ -2934,6 +3084,266 @@
         </w:tc>
       </w:tr>
     </w:tbl>
+    <w:p>
+      <w:pPr>
+        <w:pStyle w:val="Cabealho"/>
+        <w:rPr>
+          <w:rFonts w:ascii="Tahoma" w:hAnsi="Tahoma" w:cs="Tahoma"/>
+          <w:sz w:val="20"/>
+          <w:szCs w:val="20"/>
+        </w:rPr>
+      </w:pPr>
+    </w:p>
+    <w:p>
+      <w:pPr>
+        <w:pStyle w:val="Cabealho"/>
+        <w:rPr>
+          <w:rFonts w:ascii="Tahoma" w:hAnsi="Tahoma" w:cs="Tahoma"/>
+          <w:sz w:val="20"/>
+          <w:szCs w:val="20"/>
+        </w:rPr>
+      </w:pPr>
+    </w:p>
+    <w:p>
+      <w:pPr>
+        <w:pStyle w:val="Cabealho"/>
+        <w:rPr>
+          <w:rFonts w:ascii="Tahoma" w:hAnsi="Tahoma" w:cs="Tahoma"/>
+          <w:sz w:val="20"/>
+          <w:szCs w:val="20"/>
+        </w:rPr>
+      </w:pPr>
+    </w:p>
+    <w:p>
+      <w:pPr>
+        <w:pStyle w:val="Cabealho"/>
+        <w:rPr>
+          <w:rFonts w:ascii="Tahoma" w:hAnsi="Tahoma" w:cs="Tahoma"/>
+          <w:sz w:val="20"/>
+          <w:szCs w:val="20"/>
+        </w:rPr>
+      </w:pPr>
+    </w:p>
+    <w:p>
+      <w:pPr>
+        <w:pStyle w:val="Cabealho"/>
+        <w:rPr>
+          <w:rFonts w:ascii="Tahoma" w:hAnsi="Tahoma" w:cs="Tahoma"/>
+          <w:sz w:val="20"/>
+          <w:szCs w:val="20"/>
+        </w:rPr>
+      </w:pPr>
+    </w:p>
+    <w:p>
+      <w:pPr>
+        <w:pStyle w:val="Cabealho"/>
+        <w:rPr>
+          <w:rFonts w:ascii="Tahoma" w:hAnsi="Tahoma" w:cs="Tahoma"/>
+          <w:sz w:val="20"/>
+          <w:szCs w:val="20"/>
+        </w:rPr>
+      </w:pPr>
+    </w:p>
+    <w:p>
+      <w:pPr>
+        <w:pStyle w:val="Cabealho"/>
+        <w:rPr>
+          <w:rFonts w:ascii="Tahoma" w:hAnsi="Tahoma" w:cs="Tahoma"/>
+          <w:sz w:val="20"/>
+          <w:szCs w:val="20"/>
+        </w:rPr>
+      </w:pPr>
+    </w:p>
+    <w:p>
+      <w:pPr>
+        <w:pStyle w:val="Cabealho"/>
+        <w:rPr>
+          <w:rFonts w:ascii="Tahoma" w:hAnsi="Tahoma" w:cs="Tahoma"/>
+          <w:sz w:val="20"/>
+          <w:szCs w:val="20"/>
+        </w:rPr>
+      </w:pPr>
+    </w:p>
+    <w:p>
+      <w:pPr>
+        <w:pStyle w:val="Cabealho"/>
+        <w:rPr>
+          <w:rFonts w:ascii="Tahoma" w:hAnsi="Tahoma" w:cs="Tahoma"/>
+          <w:sz w:val="20"/>
+          <w:szCs w:val="20"/>
+        </w:rPr>
+      </w:pPr>
+    </w:p>
+    <w:p>
+      <w:pPr>
+        <w:pStyle w:val="Cabealho"/>
+        <w:rPr>
+          <w:rFonts w:ascii="Tahoma" w:hAnsi="Tahoma" w:cs="Tahoma"/>
+          <w:sz w:val="20"/>
+          <w:szCs w:val="20"/>
+        </w:rPr>
+      </w:pPr>
+    </w:p>
+    <w:p>
+      <w:pPr>
+        <w:pStyle w:val="Cabealho"/>
+        <w:rPr>
+          <w:rFonts w:ascii="Tahoma" w:hAnsi="Tahoma" w:cs="Tahoma"/>
+          <w:sz w:val="20"/>
+          <w:szCs w:val="20"/>
+        </w:rPr>
+      </w:pPr>
+    </w:p>
+    <w:p>
+      <w:pPr>
+        <w:pStyle w:val="Cabealho"/>
+        <w:rPr>
+          <w:rFonts w:ascii="Tahoma" w:hAnsi="Tahoma" w:cs="Tahoma"/>
+          <w:sz w:val="20"/>
+          <w:szCs w:val="20"/>
+        </w:rPr>
+      </w:pPr>
+    </w:p>
+    <w:p>
+      <w:pPr>
+        <w:pStyle w:val="Cabealho"/>
+        <w:rPr>
+          <w:rFonts w:ascii="Tahoma" w:hAnsi="Tahoma" w:cs="Tahoma"/>
+          <w:sz w:val="20"/>
+          <w:szCs w:val="20"/>
+        </w:rPr>
+      </w:pPr>
+    </w:p>
+    <w:p>
+      <w:pPr>
+        <w:pStyle w:val="Cabealho"/>
+        <w:rPr>
+          <w:rFonts w:ascii="Tahoma" w:hAnsi="Tahoma" w:cs="Tahoma"/>
+          <w:sz w:val="20"/>
+          <w:szCs w:val="20"/>
+        </w:rPr>
+      </w:pPr>
+    </w:p>
+    <w:p>
+      <w:pPr>
+        <w:pStyle w:val="Cabealho"/>
+        <w:rPr>
+          <w:rFonts w:ascii="Tahoma" w:hAnsi="Tahoma" w:cs="Tahoma"/>
+          <w:sz w:val="20"/>
+          <w:szCs w:val="20"/>
+        </w:rPr>
+      </w:pPr>
+    </w:p>
+    <w:p>
+      <w:pPr>
+        <w:pStyle w:val="Cabealho"/>
+        <w:rPr>
+          <w:rFonts w:ascii="Tahoma" w:hAnsi="Tahoma" w:cs="Tahoma"/>
+          <w:sz w:val="20"/>
+          <w:szCs w:val="20"/>
+        </w:rPr>
+      </w:pPr>
+    </w:p>
+    <w:p>
+      <w:pPr>
+        <w:pStyle w:val="Cabealho"/>
+        <w:rPr>
+          <w:rFonts w:ascii="Tahoma" w:hAnsi="Tahoma" w:cs="Tahoma"/>
+          <w:sz w:val="20"/>
+          <w:szCs w:val="20"/>
+        </w:rPr>
+      </w:pPr>
+    </w:p>
+    <w:p>
+      <w:pPr>
+        <w:pStyle w:val="Cabealho"/>
+        <w:rPr>
+          <w:rFonts w:ascii="Tahoma" w:hAnsi="Tahoma" w:cs="Tahoma"/>
+          <w:sz w:val="20"/>
+          <w:szCs w:val="20"/>
+        </w:rPr>
+      </w:pPr>
+    </w:p>
+    <w:p>
+      <w:pPr>
+        <w:pStyle w:val="Cabealho"/>
+        <w:rPr>
+          <w:rFonts w:ascii="Tahoma" w:hAnsi="Tahoma" w:cs="Tahoma"/>
+          <w:sz w:val="20"/>
+          <w:szCs w:val="20"/>
+        </w:rPr>
+      </w:pPr>
+    </w:p>
+    <w:p>
+      <w:pPr>
+        <w:pStyle w:val="Cabealho"/>
+        <w:rPr>
+          <w:rFonts w:ascii="Tahoma" w:hAnsi="Tahoma" w:cs="Tahoma"/>
+          <w:sz w:val="20"/>
+          <w:szCs w:val="20"/>
+        </w:rPr>
+      </w:pPr>
+    </w:p>
+    <w:p>
+      <w:pPr>
+        <w:pStyle w:val="Cabealho"/>
+        <w:rPr>
+          <w:rFonts w:ascii="Tahoma" w:hAnsi="Tahoma" w:cs="Tahoma"/>
+          <w:sz w:val="20"/>
+          <w:szCs w:val="20"/>
+        </w:rPr>
+      </w:pPr>
+    </w:p>
+    <w:p>
+      <w:pPr>
+        <w:pStyle w:val="Cabealho"/>
+        <w:rPr>
+          <w:rFonts w:ascii="Tahoma" w:hAnsi="Tahoma" w:cs="Tahoma"/>
+          <w:sz w:val="20"/>
+          <w:szCs w:val="20"/>
+        </w:rPr>
+      </w:pPr>
+    </w:p>
+    <w:p>
+      <w:pPr>
+        <w:pStyle w:val="Cabealho"/>
+        <w:rPr>
+          <w:rFonts w:ascii="Tahoma" w:hAnsi="Tahoma" w:cs="Tahoma"/>
+          <w:sz w:val="20"/>
+          <w:szCs w:val="20"/>
+        </w:rPr>
+      </w:pPr>
+    </w:p>
+    <w:p>
+      <w:pPr>
+        <w:pStyle w:val="Cabealho"/>
+        <w:rPr>
+          <w:rFonts w:ascii="Tahoma" w:hAnsi="Tahoma" w:cs="Tahoma"/>
+          <w:sz w:val="20"/>
+          <w:szCs w:val="20"/>
+        </w:rPr>
+      </w:pPr>
+    </w:p>
+    <w:p>
+      <w:pPr>
+        <w:pStyle w:val="Cabealho"/>
+        <w:rPr>
+          <w:rFonts w:ascii="Tahoma" w:hAnsi="Tahoma" w:cs="Tahoma"/>
+          <w:sz w:val="20"/>
+          <w:szCs w:val="20"/>
+        </w:rPr>
+      </w:pPr>
+    </w:p>
+    <w:p>
+      <w:pPr>
+        <w:pStyle w:val="Cabealho"/>
+        <w:rPr>
+          <w:rFonts w:ascii="Tahoma" w:hAnsi="Tahoma" w:cs="Tahoma"/>
+          <w:sz w:val="20"/>
+          <w:szCs w:val="20"/>
+        </w:rPr>
+      </w:pPr>
+    </w:p>
     <w:p>
       <w:pPr>
         <w:pStyle w:val="Cabealho"/>
@@ -2993,6 +3403,7 @@
                 <w:b/>
                 <w:bCs/>
               </w:rPr>
+              <w:lastRenderedPageBreak/>
               <w:t xml:space="preserve">9 </w:t>
             </w:r>
             <w:r>
@@ -3074,6 +3485,7 @@
                 <w:color w:val="808080" w:themeColor="background1" w:themeShade="80"/>
               </w:rPr>
             </w:pPr>
+            <w:bookmarkStart w:id="0" w:name="_GoBack"/>
             <w:r>
               <w:rPr>
                 <w:rFonts w:ascii="Arial" w:hAnsi="Arial" w:cs="Arial"/>
@@ -3084,10 +3496,10 @@
                 <w:lang w:eastAsia="pt-BR"/>
               </w:rPr>
               <w:drawing>
-                <wp:inline distT="0" distB="0" distL="0" distR="0" wp14:anchorId="42B2AF07" wp14:editId="5BF18239">
-                  <wp:extent cx="5760085" cy="3424555"/>
+                <wp:inline distT="0" distB="0" distL="0" distR="0">
+                  <wp:extent cx="5760085" cy="4477385"/>
                   <wp:effectExtent l="0" t="0" r="0" b="0"/>
-                  <wp:docPr id="5" name="Imagem 5"/>
+                  <wp:docPr id="2" name="Imagem 2"/>
                   <wp:cNvGraphicFramePr>
                     <a:graphicFrameLocks xmlns:a="http://schemas.openxmlformats.org/drawingml/2006/main" noChangeAspect="1"/>
                   </wp:cNvGraphicFramePr>
@@ -3113,7 +3525,7 @@
                         <pic:spPr>
                           <a:xfrm>
                             <a:off x="0" y="0"/>
-                            <a:ext cx="5760085" cy="3424555"/>
+                            <a:ext cx="5760085" cy="4477385"/>
                           </a:xfrm>
                           <a:prstGeom prst="rect">
                             <a:avLst/>
@@ -3125,7 +3537,6 @@
                 </wp:inline>
               </w:drawing>
             </w:r>
-            <w:bookmarkStart w:id="0" w:name="_GoBack"/>
             <w:bookmarkEnd w:id="0"/>
           </w:p>
         </w:tc>
@@ -3489,6 +3900,122 @@
     </w:lvl>
   </w:abstractNum>
   <w:abstractNum w:abstractNumId="1">
+    <w:nsid w:val="02B57705"/>
+    <w:multiLevelType w:val="hybridMultilevel"/>
+    <w:tmpl w:val="3918AEEC"/>
+    <w:lvl w:ilvl="0" w:tplc="A664E4B0">
+      <w:start w:val="1"/>
+      <w:numFmt w:val="decimal"/>
+      <w:lvlText w:val="%1."/>
+      <w:lvlJc w:val="left"/>
+      <w:pPr>
+        <w:tabs>
+          <w:tab w:val="num" w:pos="1068"/>
+        </w:tabs>
+        <w:ind w:left="1068" w:hanging="360"/>
+      </w:pPr>
+      <w:rPr>
+        <w:rFonts w:hint="default"/>
+      </w:rPr>
+    </w:lvl>
+    <w:lvl w:ilvl="1" w:tplc="04160019" w:tentative="1">
+      <w:start w:val="1"/>
+      <w:numFmt w:val="lowerLetter"/>
+      <w:lvlText w:val="%2."/>
+      <w:lvlJc w:val="left"/>
+      <w:pPr>
+        <w:tabs>
+          <w:tab w:val="num" w:pos="2148"/>
+        </w:tabs>
+        <w:ind w:left="2148" w:hanging="360"/>
+      </w:pPr>
+    </w:lvl>
+    <w:lvl w:ilvl="2" w:tplc="0416001B" w:tentative="1">
+      <w:start w:val="1"/>
+      <w:numFmt w:val="lowerRoman"/>
+      <w:lvlText w:val="%3."/>
+      <w:lvlJc w:val="right"/>
+      <w:pPr>
+        <w:tabs>
+          <w:tab w:val="num" w:pos="2868"/>
+        </w:tabs>
+        <w:ind w:left="2868" w:hanging="180"/>
+      </w:pPr>
+    </w:lvl>
+    <w:lvl w:ilvl="3" w:tplc="0416000F" w:tentative="1">
+      <w:start w:val="1"/>
+      <w:numFmt w:val="decimal"/>
+      <w:lvlText w:val="%4."/>
+      <w:lvlJc w:val="left"/>
+      <w:pPr>
+        <w:tabs>
+          <w:tab w:val="num" w:pos="3588"/>
+        </w:tabs>
+        <w:ind w:left="3588" w:hanging="360"/>
+      </w:pPr>
+    </w:lvl>
+    <w:lvl w:ilvl="4" w:tplc="04160019" w:tentative="1">
+      <w:start w:val="1"/>
+      <w:numFmt w:val="lowerLetter"/>
+      <w:lvlText w:val="%5."/>
+      <w:lvlJc w:val="left"/>
+      <w:pPr>
+        <w:tabs>
+          <w:tab w:val="num" w:pos="4308"/>
+        </w:tabs>
+        <w:ind w:left="4308" w:hanging="360"/>
+      </w:pPr>
+    </w:lvl>
+    <w:lvl w:ilvl="5" w:tplc="0416001B" w:tentative="1">
+      <w:start w:val="1"/>
+      <w:numFmt w:val="lowerRoman"/>
+      <w:lvlText w:val="%6."/>
+      <w:lvlJc w:val="right"/>
+      <w:pPr>
+        <w:tabs>
+          <w:tab w:val="num" w:pos="5028"/>
+        </w:tabs>
+        <w:ind w:left="5028" w:hanging="180"/>
+      </w:pPr>
+    </w:lvl>
+    <w:lvl w:ilvl="6" w:tplc="0416000F" w:tentative="1">
+      <w:start w:val="1"/>
+      <w:numFmt w:val="decimal"/>
+      <w:lvlText w:val="%7."/>
+      <w:lvlJc w:val="left"/>
+      <w:pPr>
+        <w:tabs>
+          <w:tab w:val="num" w:pos="5748"/>
+        </w:tabs>
+        <w:ind w:left="5748" w:hanging="360"/>
+      </w:pPr>
+    </w:lvl>
+    <w:lvl w:ilvl="7" w:tplc="04160019" w:tentative="1">
+      <w:start w:val="1"/>
+      <w:numFmt w:val="lowerLetter"/>
+      <w:lvlText w:val="%8."/>
+      <w:lvlJc w:val="left"/>
+      <w:pPr>
+        <w:tabs>
+          <w:tab w:val="num" w:pos="6468"/>
+        </w:tabs>
+        <w:ind w:left="6468" w:hanging="360"/>
+      </w:pPr>
+    </w:lvl>
+    <w:lvl w:ilvl="8" w:tplc="0416001B" w:tentative="1">
+      <w:start w:val="1"/>
+      <w:numFmt w:val="lowerRoman"/>
+      <w:lvlText w:val="%9."/>
+      <w:lvlJc w:val="right"/>
+      <w:pPr>
+        <w:tabs>
+          <w:tab w:val="num" w:pos="7188"/>
+        </w:tabs>
+        <w:ind w:left="7188" w:hanging="180"/>
+      </w:pPr>
+    </w:lvl>
+  </w:abstractNum>
+  <w:abstractNum w:abstractNumId="2">
     <w:nsid w:val="09C85EC8"/>
     <w:multiLevelType w:val="hybridMultilevel"/>
     <w:tmpl w:val="BB6EDFF8"/>
@@ -3601,7 +4128,7 @@
       </w:rPr>
     </w:lvl>
   </w:abstractNum>
-  <w:abstractNum w:abstractNumId="2">
+  <w:abstractNum w:abstractNumId="3">
     <w:nsid w:val="0BF61E65"/>
     <w:multiLevelType w:val="hybridMultilevel"/>
     <w:tmpl w:val="5C28D4EA"/>
@@ -3714,7 +4241,7 @@
       </w:pPr>
     </w:lvl>
   </w:abstractNum>
-  <w:abstractNum w:abstractNumId="3">
+  <w:abstractNum w:abstractNumId="4">
     <w:nsid w:val="0E41051B"/>
     <w:multiLevelType w:val="multilevel"/>
     <w:tmpl w:val="1112541C"/>
@@ -3827,7 +4354,7 @@
       </w:pPr>
     </w:lvl>
   </w:abstractNum>
-  <w:abstractNum w:abstractNumId="4">
+  <w:abstractNum w:abstractNumId="5">
     <w:nsid w:val="11017400"/>
     <w:multiLevelType w:val="hybridMultilevel"/>
     <w:tmpl w:val="C16CD8A4"/>
@@ -3943,7 +4470,7 @@
       </w:pPr>
     </w:lvl>
   </w:abstractNum>
-  <w:abstractNum w:abstractNumId="5">
+  <w:abstractNum w:abstractNumId="6">
     <w:nsid w:val="131E2230"/>
     <w:multiLevelType w:val="hybridMultilevel"/>
     <w:tmpl w:val="68C2400A"/>
@@ -4056,7 +4583,7 @@
       </w:pPr>
     </w:lvl>
   </w:abstractNum>
-  <w:abstractNum w:abstractNumId="6">
+  <w:abstractNum w:abstractNumId="7">
     <w:nsid w:val="13B06971"/>
     <w:multiLevelType w:val="hybridMultilevel"/>
     <w:tmpl w:val="D478AFBA"/>
@@ -4145,7 +4672,7 @@
       </w:pPr>
     </w:lvl>
   </w:abstractNum>
-  <w:abstractNum w:abstractNumId="7">
+  <w:abstractNum w:abstractNumId="8">
     <w:nsid w:val="15081779"/>
     <w:multiLevelType w:val="multilevel"/>
     <w:tmpl w:val="690688C6"/>
@@ -4258,7 +4785,7 @@
       </w:rPr>
     </w:lvl>
   </w:abstractNum>
-  <w:abstractNum w:abstractNumId="8">
+  <w:abstractNum w:abstractNumId="9">
     <w:nsid w:val="1688172B"/>
     <w:multiLevelType w:val="hybridMultilevel"/>
     <w:tmpl w:val="E2AEE93E"/>
@@ -4347,7 +4874,7 @@
       </w:pPr>
     </w:lvl>
   </w:abstractNum>
-  <w:abstractNum w:abstractNumId="9">
+  <w:abstractNum w:abstractNumId="10">
     <w:nsid w:val="16A44474"/>
     <w:multiLevelType w:val="hybridMultilevel"/>
     <w:tmpl w:val="E2AEE93E"/>
@@ -4436,7 +4963,7 @@
       </w:pPr>
     </w:lvl>
   </w:abstractNum>
-  <w:abstractNum w:abstractNumId="10">
+  <w:abstractNum w:abstractNumId="11">
     <w:nsid w:val="1CF93BD9"/>
     <w:multiLevelType w:val="hybridMultilevel"/>
     <w:tmpl w:val="E2AEE93E"/>
@@ -4525,7 +5052,7 @@
       </w:pPr>
     </w:lvl>
   </w:abstractNum>
-  <w:abstractNum w:abstractNumId="11">
+  <w:abstractNum w:abstractNumId="12">
     <w:nsid w:val="22070EF0"/>
     <w:multiLevelType w:val="hybridMultilevel"/>
     <w:tmpl w:val="57E42760"/>
@@ -4638,7 +5165,7 @@
       </w:pPr>
     </w:lvl>
   </w:abstractNum>
-  <w:abstractNum w:abstractNumId="12">
+  <w:abstractNum w:abstractNumId="13">
     <w:nsid w:val="30403BD8"/>
     <w:multiLevelType w:val="hybridMultilevel"/>
     <w:tmpl w:val="2FE242CE"/>
@@ -4751,7 +5278,7 @@
       </w:pPr>
     </w:lvl>
   </w:abstractNum>
-  <w:abstractNum w:abstractNumId="13">
+  <w:abstractNum w:abstractNumId="14">
     <w:nsid w:val="30416D8A"/>
     <w:multiLevelType w:val="hybridMultilevel"/>
     <w:tmpl w:val="17BCCE04"/>
@@ -4864,7 +5391,7 @@
       </w:pPr>
     </w:lvl>
   </w:abstractNum>
-  <w:abstractNum w:abstractNumId="14">
+  <w:abstractNum w:abstractNumId="15">
     <w:nsid w:val="30FE4DD4"/>
     <w:multiLevelType w:val="multilevel"/>
     <w:tmpl w:val="87B25294"/>
@@ -5005,7 +5532,7 @@
       </w:rPr>
     </w:lvl>
   </w:abstractNum>
-  <w:abstractNum w:abstractNumId="15">
+  <w:abstractNum w:abstractNumId="16">
     <w:nsid w:val="325D5A96"/>
     <w:multiLevelType w:val="hybridMultilevel"/>
     <w:tmpl w:val="C16CD8A4"/>
@@ -5121,7 +5648,7 @@
       </w:pPr>
     </w:lvl>
   </w:abstractNum>
-  <w:abstractNum w:abstractNumId="16">
+  <w:abstractNum w:abstractNumId="17">
     <w:nsid w:val="34224413"/>
     <w:multiLevelType w:val="hybridMultilevel"/>
     <w:tmpl w:val="0A78113E"/>
@@ -5234,7 +5761,7 @@
       </w:pPr>
     </w:lvl>
   </w:abstractNum>
-  <w:abstractNum w:abstractNumId="17">
+  <w:abstractNum w:abstractNumId="18">
     <w:nsid w:val="3D790B22"/>
     <w:multiLevelType w:val="hybridMultilevel"/>
     <w:tmpl w:val="4162B4B2"/>
@@ -5323,7 +5850,7 @@
       </w:pPr>
     </w:lvl>
   </w:abstractNum>
-  <w:abstractNum w:abstractNumId="18">
+  <w:abstractNum w:abstractNumId="19">
     <w:nsid w:val="537D2395"/>
     <w:multiLevelType w:val="hybridMultilevel"/>
     <w:tmpl w:val="67CA46F4"/>
@@ -5409,7 +5936,7 @@
       </w:pPr>
     </w:lvl>
   </w:abstractNum>
-  <w:abstractNum w:abstractNumId="19">
+  <w:abstractNum w:abstractNumId="20">
     <w:nsid w:val="593A6171"/>
     <w:multiLevelType w:val="hybridMultilevel"/>
     <w:tmpl w:val="0706E332"/>
@@ -5522,7 +6049,7 @@
       </w:rPr>
     </w:lvl>
   </w:abstractNum>
-  <w:abstractNum w:abstractNumId="20">
+  <w:abstractNum w:abstractNumId="21">
     <w:nsid w:val="5B10346E"/>
     <w:multiLevelType w:val="hybridMultilevel"/>
     <w:tmpl w:val="3918AEEC"/>
@@ -5638,7 +6165,7 @@
       </w:pPr>
     </w:lvl>
   </w:abstractNum>
-  <w:abstractNum w:abstractNumId="21">
+  <w:abstractNum w:abstractNumId="22">
     <w:nsid w:val="5DA07A3E"/>
     <w:multiLevelType w:val="hybridMultilevel"/>
     <w:tmpl w:val="E8E2B06E"/>
@@ -5724,7 +6251,7 @@
       </w:pPr>
     </w:lvl>
   </w:abstractNum>
-  <w:abstractNum w:abstractNumId="22">
+  <w:abstractNum w:abstractNumId="23">
     <w:nsid w:val="5ED72295"/>
     <w:multiLevelType w:val="hybridMultilevel"/>
     <w:tmpl w:val="5C28D4EA"/>
@@ -5837,7 +6364,7 @@
       </w:pPr>
     </w:lvl>
   </w:abstractNum>
-  <w:abstractNum w:abstractNumId="23">
+  <w:abstractNum w:abstractNumId="24">
     <w:nsid w:val="61442CD6"/>
     <w:multiLevelType w:val="hybridMultilevel"/>
     <w:tmpl w:val="988CBF16"/>
@@ -5950,7 +6477,7 @@
       </w:pPr>
     </w:lvl>
   </w:abstractNum>
-  <w:abstractNum w:abstractNumId="24">
+  <w:abstractNum w:abstractNumId="25">
     <w:nsid w:val="61FD05A3"/>
     <w:multiLevelType w:val="hybridMultilevel"/>
     <w:tmpl w:val="E2AEE93E"/>
@@ -6039,7 +6566,7 @@
       </w:pPr>
     </w:lvl>
   </w:abstractNum>
-  <w:abstractNum w:abstractNumId="25">
+  <w:abstractNum w:abstractNumId="26">
     <w:nsid w:val="65E07CD2"/>
     <w:multiLevelType w:val="hybridMultilevel"/>
     <w:tmpl w:val="E2AEE93E"/>
@@ -6128,7 +6655,7 @@
       </w:pPr>
     </w:lvl>
   </w:abstractNum>
-  <w:abstractNum w:abstractNumId="26">
+  <w:abstractNum w:abstractNumId="27">
     <w:nsid w:val="679B7D64"/>
     <w:multiLevelType w:val="hybridMultilevel"/>
     <w:tmpl w:val="C1E89636"/>
@@ -6241,7 +6768,7 @@
       </w:pPr>
     </w:lvl>
   </w:abstractNum>
-  <w:abstractNum w:abstractNumId="27">
+  <w:abstractNum w:abstractNumId="28">
     <w:nsid w:val="69552F4A"/>
     <w:multiLevelType w:val="hybridMultilevel"/>
     <w:tmpl w:val="3918AEEC"/>
@@ -6357,7 +6884,7 @@
       </w:pPr>
     </w:lvl>
   </w:abstractNum>
-  <w:abstractNum w:abstractNumId="28">
+  <w:abstractNum w:abstractNumId="29">
     <w:nsid w:val="75BD2C86"/>
     <w:multiLevelType w:val="hybridMultilevel"/>
     <w:tmpl w:val="DBE6A54C"/>
@@ -6470,7 +6997,7 @@
       </w:pPr>
     </w:lvl>
   </w:abstractNum>
-  <w:abstractNum w:abstractNumId="29">
+  <w:abstractNum w:abstractNumId="30">
     <w:nsid w:val="787A21DD"/>
     <w:multiLevelType w:val="hybridMultilevel"/>
     <w:tmpl w:val="8BDE4E12"/>
@@ -6559,7 +7086,7 @@
       </w:pPr>
     </w:lvl>
   </w:abstractNum>
-  <w:abstractNum w:abstractNumId="30">
+  <w:abstractNum w:abstractNumId="31">
     <w:nsid w:val="78B467EF"/>
     <w:multiLevelType w:val="hybridMultilevel"/>
     <w:tmpl w:val="9468F0A2"/>
@@ -6648,7 +7175,7 @@
       </w:pPr>
     </w:lvl>
   </w:abstractNum>
-  <w:abstractNum w:abstractNumId="31">
+  <w:abstractNum w:abstractNumId="32">
     <w:nsid w:val="7A4217CA"/>
     <w:multiLevelType w:val="hybridMultilevel"/>
     <w:tmpl w:val="E2AEE93E"/>
@@ -6738,91 +7265,91 @@
     </w:lvl>
   </w:abstractNum>
   <w:num w:numId="1">
-    <w:abstractNumId w:val="14"/>
+    <w:abstractNumId w:val="15"/>
   </w:num>
   <w:num w:numId="2">
-    <w:abstractNumId w:val="3"/>
+    <w:abstractNumId w:val="4"/>
   </w:num>
   <w:num w:numId="3">
-    <w:abstractNumId w:val="4"/>
+    <w:abstractNumId w:val="5"/>
   </w:num>
   <w:num w:numId="4">
-    <w:abstractNumId w:val="22"/>
+    <w:abstractNumId w:val="23"/>
   </w:num>
   <w:num w:numId="5">
-    <w:abstractNumId w:val="23"/>
+    <w:abstractNumId w:val="24"/>
   </w:num>
   <w:num w:numId="6">
-    <w:abstractNumId w:val="16"/>
+    <w:abstractNumId w:val="17"/>
   </w:num>
   <w:num w:numId="7">
-    <w:abstractNumId w:val="26"/>
+    <w:abstractNumId w:val="27"/>
   </w:num>
   <w:num w:numId="8">
-    <w:abstractNumId w:val="11"/>
+    <w:abstractNumId w:val="12"/>
   </w:num>
   <w:num w:numId="9">
     <w:abstractNumId w:val="0"/>
   </w:num>
   <w:num w:numId="10">
-    <w:abstractNumId w:val="12"/>
+    <w:abstractNumId w:val="13"/>
   </w:num>
   <w:num w:numId="11">
-    <w:abstractNumId w:val="13"/>
+    <w:abstractNumId w:val="14"/>
   </w:num>
   <w:num w:numId="12">
+    <w:abstractNumId w:val="29"/>
+  </w:num>
+  <w:num w:numId="13">
+    <w:abstractNumId w:val="6"/>
+  </w:num>
+  <w:num w:numId="14">
+    <w:abstractNumId w:val="20"/>
+  </w:num>
+  <w:num w:numId="15">
+    <w:abstractNumId w:val="2"/>
+  </w:num>
+  <w:num w:numId="16">
+    <w:abstractNumId w:val="21"/>
+  </w:num>
+  <w:num w:numId="17">
+    <w:abstractNumId w:val="8"/>
+  </w:num>
+  <w:num w:numId="18">
+    <w:abstractNumId w:val="16"/>
+  </w:num>
+  <w:num w:numId="19">
+    <w:abstractNumId w:val="22"/>
+  </w:num>
+  <w:num w:numId="20">
+    <w:abstractNumId w:val="19"/>
+  </w:num>
+  <w:num w:numId="21">
     <w:abstractNumId w:val="28"/>
   </w:num>
-  <w:num w:numId="13">
-    <w:abstractNumId w:val="5"/>
-  </w:num>
-  <w:num w:numId="14">
-    <w:abstractNumId w:val="19"/>
-  </w:num>
-  <w:num w:numId="15">
-    <w:abstractNumId w:val="1"/>
-  </w:num>
-  <w:num w:numId="16">
-    <w:abstractNumId w:val="20"/>
-  </w:num>
-  <w:num w:numId="17">
-    <w:abstractNumId w:val="7"/>
-  </w:num>
-  <w:num w:numId="18">
-    <w:abstractNumId w:val="15"/>
-  </w:num>
-  <w:num w:numId="19">
-    <w:abstractNumId w:val="21"/>
-  </w:num>
-  <w:num w:numId="20">
-    <w:abstractNumId w:val="18"/>
-  </w:num>
-  <w:num w:numId="21">
-    <w:abstractNumId w:val="27"/>
-  </w:num>
   <w:num w:numId="22">
-    <w:abstractNumId w:val="2"/>
+    <w:abstractNumId w:val="3"/>
   </w:num>
   <w:num w:numId="23">
-    <w:abstractNumId w:val="24"/>
+    <w:abstractNumId w:val="25"/>
   </w:num>
   <w:num w:numId="24">
+    <w:abstractNumId w:val="10"/>
+  </w:num>
+  <w:num w:numId="25">
     <w:abstractNumId w:val="9"/>
   </w:num>
-  <w:num w:numId="25">
-    <w:abstractNumId w:val="8"/>
-  </w:num>
   <w:num w:numId="26">
-    <w:abstractNumId w:val="10"/>
+    <w:abstractNumId w:val="11"/>
   </w:num>
   <w:num w:numId="27">
-    <w:abstractNumId w:val="25"/>
+    <w:abstractNumId w:val="26"/>
   </w:num>
   <w:num w:numId="28">
-    <w:abstractNumId w:val="31"/>
+    <w:abstractNumId w:val="32"/>
   </w:num>
   <w:num w:numId="29">
-    <w:abstractNumId w:val="20"/>
+    <w:abstractNumId w:val="21"/>
     <w:lvlOverride w:ilvl="0">
       <w:startOverride w:val="1"/>
     </w:lvlOverride>
@@ -6852,16 +7379,19 @@
     </w:lvlOverride>
   </w:num>
   <w:num w:numId="30">
-    <w:abstractNumId w:val="29"/>
+    <w:abstractNumId w:val="30"/>
   </w:num>
   <w:num w:numId="31">
-    <w:abstractNumId w:val="6"/>
+    <w:abstractNumId w:val="7"/>
   </w:num>
   <w:num w:numId="32">
-    <w:abstractNumId w:val="17"/>
+    <w:abstractNumId w:val="18"/>
   </w:num>
   <w:num w:numId="33">
-    <w:abstractNumId w:val="30"/>
+    <w:abstractNumId w:val="31"/>
+  </w:num>
+  <w:num w:numId="34">
+    <w:abstractNumId w:val="1"/>
   </w:num>
 </w:numbering>
 </file>

</xml_diff>

<commit_message>
Ajustes nos casos de uso 7,12,14,15,17,19,20 e 61
</commit_message>
<xml_diff>
--- a/4.3 Caso de Uso - UC-07 Agendar atividade.docx
+++ b/4.3 Caso de Uso - UC-07 Agendar atividade.docx
@@ -193,19 +193,8 @@
                 <w:bCs/>
                 <w:color w:val="000000" w:themeColor="text1"/>
               </w:rPr>
-              <w:t xml:space="preserve">2 </w:t>
-            </w:r>
-            <w:proofErr w:type="gramStart"/>
-            <w:r>
-              <w:rPr>
-                <w:rFonts w:ascii="Arial" w:hAnsi="Arial" w:cs="Arial"/>
-                <w:b/>
-                <w:bCs/>
-                <w:color w:val="000000" w:themeColor="text1"/>
-              </w:rPr>
-              <w:t>–ATOR</w:t>
-            </w:r>
-            <w:proofErr w:type="gramEnd"/>
+              <w:t>2 –ATOR</w:t>
+            </w:r>
             <w:r>
               <w:rPr>
                 <w:rFonts w:ascii="Arial" w:hAnsi="Arial" w:cs="Arial"/>
@@ -411,7 +400,6 @@
                 <w:bCs/>
               </w:rPr>
             </w:pPr>
-            <w:proofErr w:type="gramStart"/>
             <w:r>
               <w:rPr>
                 <w:rFonts w:ascii="Arial" w:hAnsi="Arial" w:cs="Arial"/>
@@ -420,7 +408,6 @@
               </w:rPr>
               <w:t>4 – CENÁRIO</w:t>
             </w:r>
-            <w:proofErr w:type="gramEnd"/>
             <w:r>
               <w:rPr>
                 <w:rFonts w:ascii="Arial" w:hAnsi="Arial" w:cs="Arial"/>
@@ -596,55 +583,7 @@
                 <w:sz w:val="20"/>
                 <w:szCs w:val="20"/>
               </w:rPr>
-              <w:t>Ator</w:t>
-            </w:r>
-            <w:r>
-              <w:rPr>
-                <w:rFonts w:ascii="Tahoma" w:hAnsi="Tahoma" w:cs="Tahoma"/>
-                <w:sz w:val="20"/>
-                <w:szCs w:val="20"/>
-              </w:rPr>
-              <w:t xml:space="preserve"> clica </w:t>
-            </w:r>
-            <w:r>
-              <w:rPr>
-                <w:rFonts w:ascii="Tahoma" w:hAnsi="Tahoma" w:cs="Tahoma"/>
-                <w:sz w:val="20"/>
-                <w:szCs w:val="20"/>
-              </w:rPr>
-              <w:t xml:space="preserve">no botão </w:t>
-            </w:r>
-            <w:r>
-              <w:rPr>
-                <w:rFonts w:ascii="Tahoma" w:hAnsi="Tahoma" w:cs="Tahoma"/>
-                <w:sz w:val="20"/>
-                <w:szCs w:val="20"/>
-              </w:rPr>
-              <w:t>usuário</w:t>
-            </w:r>
-            <w:r>
-              <w:rPr>
-                <w:rFonts w:ascii="Tahoma" w:hAnsi="Tahoma" w:cs="Tahoma"/>
-                <w:sz w:val="20"/>
-                <w:szCs w:val="20"/>
-              </w:rPr>
-              <w:t>s</w:t>
-            </w:r>
-            <w:r>
-              <w:rPr>
-                <w:rFonts w:ascii="Tahoma" w:hAnsi="Tahoma" w:cs="Tahoma"/>
-                <w:sz w:val="20"/>
-                <w:szCs w:val="20"/>
-              </w:rPr>
-              <w:t>.</w:t>
-            </w:r>
-            <w:r>
-              <w:rPr>
-                <w:rFonts w:ascii="Tahoma" w:hAnsi="Tahoma" w:cs="Tahoma"/>
-                <w:sz w:val="20"/>
-                <w:szCs w:val="20"/>
-              </w:rPr>
-              <w:t xml:space="preserve"> [3.1]</w:t>
+              <w:t>Ator preenche os campos requisitados [3.1]</w:t>
             </w:r>
           </w:p>
           <w:p>
@@ -658,19 +597,65 @@
               <w:jc w:val="both"/>
               <w:rPr>
                 <w:rFonts w:ascii="Tahoma" w:hAnsi="Tahoma" w:cs="Tahoma"/>
-                <w:color w:val="000000" w:themeColor="text1"/>
-                <w:sz w:val="20"/>
-                <w:szCs w:val="20"/>
-              </w:rPr>
-            </w:pPr>
-            <w:r>
-              <w:rPr>
-                <w:rFonts w:ascii="Tahoma" w:hAnsi="Tahoma" w:cs="Tahoma"/>
-                <w:color w:val="000000" w:themeColor="text1"/>
-                <w:sz w:val="20"/>
-                <w:szCs w:val="20"/>
-              </w:rPr>
-              <w:t>Sistema exibe tela para realizar uma pesquisa de usuários.</w:t>
+                <w:sz w:val="20"/>
+                <w:szCs w:val="20"/>
+              </w:rPr>
+            </w:pPr>
+            <w:r>
+              <w:rPr>
+                <w:rFonts w:ascii="Tahoma" w:hAnsi="Tahoma" w:cs="Tahoma"/>
+                <w:sz w:val="20"/>
+                <w:szCs w:val="20"/>
+              </w:rPr>
+              <w:t>Ator</w:t>
+            </w:r>
+            <w:r>
+              <w:rPr>
+                <w:rFonts w:ascii="Tahoma" w:hAnsi="Tahoma" w:cs="Tahoma"/>
+                <w:sz w:val="20"/>
+                <w:szCs w:val="20"/>
+              </w:rPr>
+              <w:t xml:space="preserve"> clica </w:t>
+            </w:r>
+            <w:r>
+              <w:rPr>
+                <w:rFonts w:ascii="Tahoma" w:hAnsi="Tahoma" w:cs="Tahoma"/>
+                <w:sz w:val="20"/>
+                <w:szCs w:val="20"/>
+              </w:rPr>
+              <w:t xml:space="preserve">no botão </w:t>
+            </w:r>
+            <w:r>
+              <w:rPr>
+                <w:rFonts w:ascii="Tahoma" w:hAnsi="Tahoma" w:cs="Tahoma"/>
+                <w:sz w:val="20"/>
+                <w:szCs w:val="20"/>
+              </w:rPr>
+              <w:t>usuário</w:t>
+            </w:r>
+            <w:r>
+              <w:rPr>
+                <w:rFonts w:ascii="Tahoma" w:hAnsi="Tahoma" w:cs="Tahoma"/>
+                <w:sz w:val="20"/>
+                <w:szCs w:val="20"/>
+              </w:rPr>
+              <w:t>s</w:t>
+            </w:r>
+            <w:r>
+              <w:rPr>
+                <w:rFonts w:ascii="Tahoma" w:hAnsi="Tahoma" w:cs="Tahoma"/>
+                <w:sz w:val="20"/>
+                <w:szCs w:val="20"/>
+              </w:rPr>
+              <w:t>.</w:t>
+            </w:r>
+            <w:r>
+              <w:rPr>
+                <w:rFonts w:ascii="Tahoma" w:hAnsi="Tahoma" w:cs="Tahoma"/>
+                <w:sz w:val="20"/>
+                <w:szCs w:val="20"/>
+              </w:rPr>
+              <w:t xml:space="preserve"> </w:t>
             </w:r>
           </w:p>
           <w:p>
@@ -684,97 +669,19 @@
               <w:jc w:val="both"/>
               <w:rPr>
                 <w:rFonts w:ascii="Tahoma" w:hAnsi="Tahoma" w:cs="Tahoma"/>
-                <w:sz w:val="20"/>
-                <w:szCs w:val="20"/>
-              </w:rPr>
-            </w:pPr>
-            <w:r>
-              <w:rPr>
-                <w:rFonts w:ascii="Tahoma" w:hAnsi="Tahoma" w:cs="Tahoma"/>
-                <w:sz w:val="20"/>
-                <w:szCs w:val="20"/>
-              </w:rPr>
-              <w:t>Ator</w:t>
-            </w:r>
-            <w:r>
-              <w:rPr>
-                <w:rFonts w:ascii="Tahoma" w:hAnsi="Tahoma" w:cs="Tahoma"/>
-                <w:sz w:val="20"/>
-                <w:szCs w:val="20"/>
-              </w:rPr>
-              <w:t xml:space="preserve"> </w:t>
-            </w:r>
-            <w:r>
-              <w:rPr>
-                <w:rFonts w:ascii="Tahoma" w:hAnsi="Tahoma" w:cs="Tahoma"/>
-                <w:sz w:val="20"/>
-                <w:szCs w:val="20"/>
-              </w:rPr>
-              <w:t>informa o filtro</w:t>
-            </w:r>
-            <w:r>
-              <w:rPr>
-                <w:rFonts w:ascii="Tahoma" w:hAnsi="Tahoma" w:cs="Tahoma"/>
-                <w:sz w:val="20"/>
-                <w:szCs w:val="20"/>
-              </w:rPr>
-              <w:t xml:space="preserve"> </w:t>
-            </w:r>
-            <w:r>
-              <w:rPr>
-                <w:rFonts w:ascii="Tahoma" w:hAnsi="Tahoma" w:cs="Tahoma"/>
-                <w:sz w:val="20"/>
-                <w:szCs w:val="20"/>
-              </w:rPr>
-              <w:t>d</w:t>
-            </w:r>
-            <w:r>
-              <w:rPr>
-                <w:rFonts w:ascii="Tahoma" w:hAnsi="Tahoma" w:cs="Tahoma"/>
-                <w:sz w:val="20"/>
-                <w:szCs w:val="20"/>
-              </w:rPr>
-              <w:t>o usuário</w:t>
-            </w:r>
-            <w:r>
-              <w:rPr>
-                <w:rFonts w:ascii="Tahoma" w:hAnsi="Tahoma" w:cs="Tahoma"/>
-                <w:sz w:val="20"/>
-                <w:szCs w:val="20"/>
-              </w:rPr>
-              <w:t xml:space="preserve"> desejado</w:t>
-            </w:r>
-            <w:r>
-              <w:rPr>
-                <w:rFonts w:ascii="Tahoma" w:hAnsi="Tahoma" w:cs="Tahoma"/>
-                <w:sz w:val="20"/>
-                <w:szCs w:val="20"/>
-              </w:rPr>
-              <w:t xml:space="preserve"> </w:t>
-            </w:r>
-            <w:r>
-              <w:rPr>
-                <w:rFonts w:ascii="Tahoma" w:hAnsi="Tahoma" w:cs="Tahoma"/>
-                <w:sz w:val="20"/>
-                <w:szCs w:val="20"/>
-              </w:rPr>
-              <w:t>através do</w:t>
-            </w:r>
-            <w:r>
-              <w:rPr>
-                <w:rFonts w:ascii="Tahoma" w:hAnsi="Tahoma" w:cs="Tahoma"/>
-                <w:sz w:val="20"/>
-                <w:szCs w:val="20"/>
-              </w:rPr>
-              <w:t xml:space="preserve"> código do usuário ou perfil e clica em pesquisar.</w:t>
-            </w:r>
-            <w:r>
-              <w:rPr>
-                <w:rFonts w:ascii="Tahoma" w:hAnsi="Tahoma" w:cs="Tahoma"/>
-                <w:sz w:val="20"/>
-                <w:szCs w:val="20"/>
-              </w:rPr>
-              <w:t xml:space="preserve"> [5.1]</w:t>
+                <w:color w:val="000000" w:themeColor="text1"/>
+                <w:sz w:val="20"/>
+                <w:szCs w:val="20"/>
+              </w:rPr>
+            </w:pPr>
+            <w:r>
+              <w:rPr>
+                <w:rFonts w:ascii="Tahoma" w:hAnsi="Tahoma" w:cs="Tahoma"/>
+                <w:color w:val="000000" w:themeColor="text1"/>
+                <w:sz w:val="20"/>
+                <w:szCs w:val="20"/>
+              </w:rPr>
+              <w:t>Sistema exibe tela para realizar uma pesquisa de usuários.</w:t>
             </w:r>
           </w:p>
           <w:p>
@@ -798,23 +705,87 @@
                 <w:sz w:val="20"/>
                 <w:szCs w:val="20"/>
               </w:rPr>
-              <w:t>Sistema valida filtro inserido.</w:t>
-            </w:r>
-            <w:r>
-              <w:rPr>
-                <w:rFonts w:ascii="Tahoma" w:hAnsi="Tahoma" w:cs="Tahoma"/>
-                <w:sz w:val="20"/>
-                <w:szCs w:val="20"/>
-              </w:rPr>
-              <w:t xml:space="preserve"> [6</w:t>
-            </w:r>
-            <w:r>
-              <w:rPr>
-                <w:rFonts w:ascii="Tahoma" w:hAnsi="Tahoma" w:cs="Tahoma"/>
-                <w:sz w:val="20"/>
-                <w:szCs w:val="20"/>
-              </w:rPr>
-              <w:t>.1]</w:t>
+              <w:t>Ator</w:t>
+            </w:r>
+            <w:r>
+              <w:rPr>
+                <w:rFonts w:ascii="Tahoma" w:hAnsi="Tahoma" w:cs="Tahoma"/>
+                <w:sz w:val="20"/>
+                <w:szCs w:val="20"/>
+              </w:rPr>
+              <w:t xml:space="preserve"> </w:t>
+            </w:r>
+            <w:r>
+              <w:rPr>
+                <w:rFonts w:ascii="Tahoma" w:hAnsi="Tahoma" w:cs="Tahoma"/>
+                <w:sz w:val="20"/>
+                <w:szCs w:val="20"/>
+              </w:rPr>
+              <w:t>informa o filtro</w:t>
+            </w:r>
+            <w:r>
+              <w:rPr>
+                <w:rFonts w:ascii="Tahoma" w:hAnsi="Tahoma" w:cs="Tahoma"/>
+                <w:sz w:val="20"/>
+                <w:szCs w:val="20"/>
+              </w:rPr>
+              <w:t xml:space="preserve"> </w:t>
+            </w:r>
+            <w:r>
+              <w:rPr>
+                <w:rFonts w:ascii="Tahoma" w:hAnsi="Tahoma" w:cs="Tahoma"/>
+                <w:sz w:val="20"/>
+                <w:szCs w:val="20"/>
+              </w:rPr>
+              <w:t>d</w:t>
+            </w:r>
+            <w:r>
+              <w:rPr>
+                <w:rFonts w:ascii="Tahoma" w:hAnsi="Tahoma" w:cs="Tahoma"/>
+                <w:sz w:val="20"/>
+                <w:szCs w:val="20"/>
+              </w:rPr>
+              <w:t>o usuário</w:t>
+            </w:r>
+            <w:r>
+              <w:rPr>
+                <w:rFonts w:ascii="Tahoma" w:hAnsi="Tahoma" w:cs="Tahoma"/>
+                <w:sz w:val="20"/>
+                <w:szCs w:val="20"/>
+              </w:rPr>
+              <w:t xml:space="preserve"> desejado</w:t>
+            </w:r>
+            <w:r>
+              <w:rPr>
+                <w:rFonts w:ascii="Tahoma" w:hAnsi="Tahoma" w:cs="Tahoma"/>
+                <w:sz w:val="20"/>
+                <w:szCs w:val="20"/>
+              </w:rPr>
+              <w:t xml:space="preserve"> </w:t>
+            </w:r>
+            <w:r>
+              <w:rPr>
+                <w:rFonts w:ascii="Tahoma" w:hAnsi="Tahoma" w:cs="Tahoma"/>
+                <w:sz w:val="20"/>
+                <w:szCs w:val="20"/>
+              </w:rPr>
+              <w:t>através do</w:t>
+            </w:r>
+            <w:r>
+              <w:rPr>
+                <w:rFonts w:ascii="Tahoma" w:hAnsi="Tahoma" w:cs="Tahoma"/>
+                <w:sz w:val="20"/>
+                <w:szCs w:val="20"/>
+              </w:rPr>
+              <w:t xml:space="preserve"> código do usuário ou perfil e clica em pesquisar.</w:t>
+            </w:r>
+            <w:r>
+              <w:rPr>
+                <w:rFonts w:ascii="Tahoma" w:hAnsi="Tahoma" w:cs="Tahoma"/>
+                <w:sz w:val="20"/>
+                <w:szCs w:val="20"/>
+              </w:rPr>
+              <w:t xml:space="preserve"> [5.1]</w:t>
             </w:r>
           </w:p>
           <w:p>
@@ -838,15 +809,15 @@
                 <w:sz w:val="20"/>
                 <w:szCs w:val="20"/>
               </w:rPr>
-              <w:t>Sistema busca no banco de dados usuários com o filtro selecionado.</w:t>
-            </w:r>
-            <w:r>
-              <w:rPr>
-                <w:rFonts w:ascii="Tahoma" w:hAnsi="Tahoma" w:cs="Tahoma"/>
-                <w:sz w:val="20"/>
-                <w:szCs w:val="20"/>
-              </w:rPr>
-              <w:t xml:space="preserve"> [7</w:t>
+              <w:t>Sistema valida filtro inserido.</w:t>
+            </w:r>
+            <w:r>
+              <w:rPr>
+                <w:rFonts w:ascii="Tahoma" w:hAnsi="Tahoma" w:cs="Tahoma"/>
+                <w:sz w:val="20"/>
+                <w:szCs w:val="20"/>
+              </w:rPr>
+              <w:t xml:space="preserve"> [6</w:t>
             </w:r>
             <w:r>
               <w:rPr>
@@ -878,7 +849,23 @@
                 <w:sz w:val="20"/>
                 <w:szCs w:val="20"/>
               </w:rPr>
-              <w:t>Sistema exibe tela com usuários encontrados.</w:t>
+              <w:t>Sistema busca no banco de dados usuários com o filtro selecionado.</w:t>
+            </w:r>
+            <w:r>
+              <w:rPr>
+                <w:rFonts w:ascii="Tahoma" w:hAnsi="Tahoma" w:cs="Tahoma"/>
+                <w:sz w:val="20"/>
+                <w:szCs w:val="20"/>
+              </w:rPr>
+              <w:t xml:space="preserve"> [7</w:t>
+            </w:r>
+            <w:r>
+              <w:rPr>
+                <w:rFonts w:ascii="Tahoma" w:hAnsi="Tahoma" w:cs="Tahoma"/>
+                <w:sz w:val="20"/>
+                <w:szCs w:val="20"/>
+              </w:rPr>
+              <w:t>.1]</w:t>
             </w:r>
           </w:p>
           <w:p>
@@ -902,15 +889,7 @@
                 <w:sz w:val="20"/>
                 <w:szCs w:val="20"/>
               </w:rPr>
-              <w:t>Ator</w:t>
-            </w:r>
-            <w:r>
-              <w:rPr>
-                <w:rFonts w:ascii="Tahoma" w:hAnsi="Tahoma" w:cs="Tahoma"/>
-                <w:sz w:val="20"/>
-                <w:szCs w:val="20"/>
-              </w:rPr>
-              <w:t xml:space="preserve"> seleciona o usuário desejado e clica em selecionar usuário.</w:t>
+              <w:t>Sistema exibe tela com usuários encontrados.</w:t>
             </w:r>
           </w:p>
           <w:p>
@@ -924,19 +903,25 @@
               <w:jc w:val="both"/>
               <w:rPr>
                 <w:rFonts w:ascii="Tahoma" w:hAnsi="Tahoma" w:cs="Tahoma"/>
-                <w:color w:val="000000" w:themeColor="text1"/>
-                <w:sz w:val="20"/>
-                <w:szCs w:val="20"/>
-              </w:rPr>
-            </w:pPr>
-            <w:r>
-              <w:rPr>
-                <w:rFonts w:ascii="Tahoma" w:hAnsi="Tahoma" w:cs="Tahoma"/>
-                <w:color w:val="000000" w:themeColor="text1"/>
-                <w:sz w:val="20"/>
-                <w:szCs w:val="20"/>
-              </w:rPr>
-              <w:t>Sistema retorna para tela de agendamento de atividades exibindo os dados do usuário.</w:t>
+                <w:sz w:val="20"/>
+                <w:szCs w:val="20"/>
+              </w:rPr>
+            </w:pPr>
+            <w:r>
+              <w:rPr>
+                <w:rFonts w:ascii="Tahoma" w:hAnsi="Tahoma" w:cs="Tahoma"/>
+                <w:sz w:val="20"/>
+                <w:szCs w:val="20"/>
+              </w:rPr>
+              <w:t>Ator</w:t>
+            </w:r>
+            <w:r>
+              <w:rPr>
+                <w:rFonts w:ascii="Tahoma" w:hAnsi="Tahoma" w:cs="Tahoma"/>
+                <w:sz w:val="20"/>
+                <w:szCs w:val="20"/>
+              </w:rPr>
+              <w:t xml:space="preserve"> seleciona o usuário desejado e clica em selecionar usuário.</w:t>
             </w:r>
           </w:p>
           <w:p>
@@ -950,49 +935,19 @@
               <w:jc w:val="both"/>
               <w:rPr>
                 <w:rFonts w:ascii="Tahoma" w:hAnsi="Tahoma" w:cs="Tahoma"/>
-                <w:sz w:val="20"/>
-                <w:szCs w:val="20"/>
-              </w:rPr>
-            </w:pPr>
-            <w:r>
-              <w:rPr>
-                <w:rFonts w:ascii="Tahoma" w:hAnsi="Tahoma" w:cs="Tahoma"/>
-                <w:sz w:val="20"/>
-                <w:szCs w:val="20"/>
-              </w:rPr>
-              <w:t>Ator</w:t>
-            </w:r>
-            <w:r>
-              <w:rPr>
-                <w:rFonts w:ascii="Tahoma" w:hAnsi="Tahoma" w:cs="Tahoma"/>
-                <w:sz w:val="20"/>
-                <w:szCs w:val="20"/>
-              </w:rPr>
-              <w:t xml:space="preserve"> insere a mensagem </w:t>
-            </w:r>
-            <w:r>
-              <w:rPr>
-                <w:rFonts w:ascii="Tahoma" w:hAnsi="Tahoma" w:cs="Tahoma"/>
-                <w:sz w:val="20"/>
-                <w:szCs w:val="20"/>
-              </w:rPr>
-              <w:t>e seleciona a data</w:t>
-            </w:r>
-            <w:r>
-              <w:rPr>
-                <w:rFonts w:ascii="Tahoma" w:hAnsi="Tahoma" w:cs="Tahoma"/>
-                <w:sz w:val="20"/>
-                <w:szCs w:val="20"/>
-              </w:rPr>
-              <w:t xml:space="preserve"> em que a atividade deve ser executada</w:t>
-            </w:r>
-            <w:r>
-              <w:rPr>
-                <w:rFonts w:ascii="Tahoma" w:hAnsi="Tahoma" w:cs="Tahoma"/>
-                <w:sz w:val="20"/>
-                <w:szCs w:val="20"/>
-              </w:rPr>
-              <w:t>.</w:t>
+                <w:color w:val="000000" w:themeColor="text1"/>
+                <w:sz w:val="20"/>
+                <w:szCs w:val="20"/>
+              </w:rPr>
+            </w:pPr>
+            <w:r>
+              <w:rPr>
+                <w:rFonts w:ascii="Tahoma" w:hAnsi="Tahoma" w:cs="Tahoma"/>
+                <w:color w:val="000000" w:themeColor="text1"/>
+                <w:sz w:val="20"/>
+                <w:szCs w:val="20"/>
+              </w:rPr>
+              <w:t>Sistema retorna para tela de agendamento de atividades exibindo os dados do usuário.</w:t>
             </w:r>
           </w:p>
           <w:p>
@@ -1374,7 +1329,7 @@
                 <w:szCs w:val="20"/>
                 <w:u w:val="single"/>
               </w:rPr>
-              <w:t>3</w:t>
+              <w:t>3.</w:t>
             </w:r>
             <w:r>
               <w:rPr>
@@ -1385,7 +1340,7 @@
                 <w:szCs w:val="20"/>
                 <w:u w:val="single"/>
               </w:rPr>
-              <w:t>.</w:t>
+              <w:t xml:space="preserve">1. </w:t>
             </w:r>
             <w:r>
               <w:rPr>
@@ -1396,36 +1351,14 @@
                 <w:szCs w:val="20"/>
                 <w:u w:val="single"/>
               </w:rPr>
-              <w:t xml:space="preserve">1. </w:t>
-            </w:r>
-            <w:r>
-              <w:rPr>
-                <w:rFonts w:ascii="Tahoma" w:hAnsi="Tahoma" w:cs="Tahoma"/>
-                <w:b/>
-                <w:color w:val="000000" w:themeColor="text1"/>
-                <w:sz w:val="20"/>
-                <w:szCs w:val="20"/>
-                <w:u w:val="single"/>
-              </w:rPr>
-              <w:t xml:space="preserve">Ator </w:t>
-            </w:r>
-            <w:r>
-              <w:rPr>
-                <w:rFonts w:ascii="Tahoma" w:hAnsi="Tahoma" w:cs="Tahoma"/>
-                <w:b/>
-                <w:color w:val="000000" w:themeColor="text1"/>
-                <w:sz w:val="20"/>
-                <w:szCs w:val="20"/>
-                <w:u w:val="single"/>
-              </w:rPr>
-              <w:t>insere código do usuário na tela de agendamento de atividade</w:t>
+              <w:t>Ator preenche o código do usuário manualmente</w:t>
             </w:r>
           </w:p>
           <w:p>
             <w:pPr>
               <w:numPr>
                 <w:ilvl w:val="0"/>
-                <w:numId w:val="34"/>
+                <w:numId w:val="35"/>
               </w:numPr>
               <w:spacing w:after="0" w:line="240" w:lineRule="auto"/>
               <w:jc w:val="both"/>
@@ -1443,57 +1376,16 @@
                 <w:sz w:val="20"/>
                 <w:szCs w:val="20"/>
               </w:rPr>
-              <w:t>Sistema valida o código do usuário inserido.</w:t>
-            </w:r>
-          </w:p>
-          <w:p>
-            <w:pPr>
-              <w:numPr>
-                <w:ilvl w:val="0"/>
-                <w:numId w:val="34"/>
-              </w:numPr>
-              <w:spacing w:after="0" w:line="240" w:lineRule="auto"/>
-              <w:jc w:val="both"/>
+              <w:t xml:space="preserve">Sistema </w:t>
+            </w:r>
+            <w:r>
               <w:rPr>
                 <w:rFonts w:ascii="Tahoma" w:hAnsi="Tahoma" w:cs="Tahoma"/>
                 <w:color w:val="000000" w:themeColor="text1"/>
                 <w:sz w:val="20"/>
                 <w:szCs w:val="20"/>
               </w:rPr>
-            </w:pPr>
-            <w:r>
-              <w:rPr>
-                <w:rFonts w:ascii="Tahoma" w:hAnsi="Tahoma" w:cs="Tahoma"/>
-                <w:color w:val="000000" w:themeColor="text1"/>
-                <w:sz w:val="20"/>
-                <w:szCs w:val="20"/>
-              </w:rPr>
-              <w:t>Sistema exibe os dados do usuário na tela de agendamento de atividade.</w:t>
-            </w:r>
-          </w:p>
-          <w:p>
-            <w:pPr>
-              <w:numPr>
-                <w:ilvl w:val="0"/>
-                <w:numId w:val="34"/>
-              </w:numPr>
-              <w:spacing w:after="0" w:line="240" w:lineRule="auto"/>
-              <w:jc w:val="both"/>
-              <w:rPr>
-                <w:rFonts w:ascii="Tahoma" w:hAnsi="Tahoma" w:cs="Tahoma"/>
-                <w:color w:val="000000" w:themeColor="text1"/>
-                <w:sz w:val="20"/>
-                <w:szCs w:val="20"/>
-              </w:rPr>
-            </w:pPr>
-            <w:r>
-              <w:rPr>
-                <w:rFonts w:ascii="Tahoma" w:hAnsi="Tahoma" w:cs="Tahoma"/>
-                <w:color w:val="000000" w:themeColor="text1"/>
-                <w:sz w:val="20"/>
-                <w:szCs w:val="20"/>
-              </w:rPr>
-              <w:t>Sistema volta para o passo 11.</w:t>
+              <w:t>prossegue para o passo 12 do cenário principal.</w:t>
             </w:r>
           </w:p>
           <w:p>
@@ -1622,19 +1514,8 @@
                 <w:sz w:val="20"/>
                 <w:szCs w:val="20"/>
               </w:rPr>
-              <w:t xml:space="preserve">Sistema volta para o passo </w:t>
-            </w:r>
-            <w:proofErr w:type="gramStart"/>
-            <w:r>
-              <w:rPr>
-                <w:rFonts w:ascii="Tahoma" w:hAnsi="Tahoma" w:cs="Tahoma"/>
-                <w:color w:val="000000" w:themeColor="text1"/>
-                <w:sz w:val="20"/>
-                <w:szCs w:val="20"/>
-              </w:rPr>
-              <w:t>2</w:t>
-            </w:r>
-            <w:proofErr w:type="gramEnd"/>
+              <w:t>Sistema volta para o passo 2</w:t>
+            </w:r>
             <w:r>
               <w:rPr>
                 <w:rFonts w:ascii="Tahoma" w:hAnsi="Tahoma" w:cs="Tahoma"/>
@@ -1788,23 +1669,13 @@
               </w:rPr>
               <w:t xml:space="preserve">Sistema volta ao passo </w:t>
             </w:r>
-            <w:proofErr w:type="gramStart"/>
-            <w:r>
-              <w:rPr>
-                <w:rFonts w:ascii="Tahoma" w:hAnsi="Tahoma" w:cs="Tahoma"/>
-                <w:sz w:val="20"/>
-                <w:szCs w:val="20"/>
-              </w:rPr>
-              <w:t>4</w:t>
-            </w:r>
-            <w:proofErr w:type="gramEnd"/>
-            <w:r>
-              <w:rPr>
-                <w:rFonts w:ascii="Tahoma" w:hAnsi="Tahoma" w:cs="Tahoma"/>
-                <w:sz w:val="20"/>
-                <w:szCs w:val="20"/>
-              </w:rPr>
-              <w:t>.</w:t>
+            <w:r>
+              <w:rPr>
+                <w:rFonts w:ascii="Tahoma" w:hAnsi="Tahoma" w:cs="Tahoma"/>
+                <w:sz w:val="20"/>
+                <w:szCs w:val="20"/>
+              </w:rPr>
+              <w:t>4.</w:t>
             </w:r>
           </w:p>
           <w:p>
@@ -1892,7 +1763,6 @@
                 <w:sz w:val="20"/>
                 <w:szCs w:val="20"/>
               </w:rPr>
-              <w:lastRenderedPageBreak/>
               <w:t xml:space="preserve">           2.   Sistema exibe </w:t>
             </w:r>
             <w:r>
@@ -1946,23 +1816,13 @@
               </w:rPr>
               <w:t xml:space="preserve">3.   Sistema volta ao passo </w:t>
             </w:r>
-            <w:proofErr w:type="gramStart"/>
-            <w:r>
-              <w:rPr>
-                <w:rFonts w:ascii="Tahoma" w:hAnsi="Tahoma" w:cs="Tahoma"/>
-                <w:sz w:val="20"/>
-                <w:szCs w:val="20"/>
-              </w:rPr>
-              <w:t>4</w:t>
-            </w:r>
-            <w:proofErr w:type="gramEnd"/>
-            <w:r>
-              <w:rPr>
-                <w:rFonts w:ascii="Tahoma" w:hAnsi="Tahoma" w:cs="Tahoma"/>
-                <w:sz w:val="20"/>
-                <w:szCs w:val="20"/>
-              </w:rPr>
-              <w:t>.</w:t>
+            <w:r>
+              <w:rPr>
+                <w:rFonts w:ascii="Tahoma" w:hAnsi="Tahoma" w:cs="Tahoma"/>
+                <w:sz w:val="20"/>
+                <w:szCs w:val="20"/>
+              </w:rPr>
+              <w:t>4.</w:t>
             </w:r>
           </w:p>
           <w:p>
@@ -2257,27 +2117,7 @@
                 <w:sz w:val="20"/>
                 <w:szCs w:val="20"/>
               </w:rPr>
-              <w:t xml:space="preserve">Sistema volta para o passo </w:t>
-            </w:r>
-            <w:proofErr w:type="gramStart"/>
-            <w:r>
-              <w:rPr>
-                <w:rFonts w:ascii="Tahoma" w:hAnsi="Tahoma" w:cs="Tahoma"/>
-                <w:color w:val="000000" w:themeColor="text1"/>
-                <w:sz w:val="20"/>
-                <w:szCs w:val="20"/>
-              </w:rPr>
-              <w:t>2</w:t>
-            </w:r>
-            <w:proofErr w:type="gramEnd"/>
-            <w:r>
-              <w:rPr>
-                <w:rFonts w:ascii="Tahoma" w:hAnsi="Tahoma" w:cs="Tahoma"/>
-                <w:color w:val="000000" w:themeColor="text1"/>
-                <w:sz w:val="20"/>
-                <w:szCs w:val="20"/>
-              </w:rPr>
-              <w:t>.</w:t>
+              <w:t>Sistema volta para o passo 2.</w:t>
             </w:r>
           </w:p>
           <w:p>
@@ -3396,7 +3236,6 @@
                 <w:bCs/>
               </w:rPr>
             </w:pPr>
-            <w:proofErr w:type="gramStart"/>
             <w:r>
               <w:rPr>
                 <w:rFonts w:ascii="Arial" w:hAnsi="Arial" w:cs="Arial"/>
@@ -3422,7 +3261,6 @@
               </w:rPr>
               <w:t>DIAGRAMA</w:t>
             </w:r>
-            <w:proofErr w:type="gramEnd"/>
             <w:r>
               <w:rPr>
                 <w:rFonts w:ascii="Arial" w:hAnsi="Arial" w:cs="Arial"/>
@@ -3485,7 +3323,6 @@
                 <w:color w:val="808080" w:themeColor="background1" w:themeShade="80"/>
               </w:rPr>
             </w:pPr>
-            <w:bookmarkStart w:id="0" w:name="_GoBack"/>
             <w:r>
               <w:rPr>
                 <w:rFonts w:ascii="Arial" w:hAnsi="Arial" w:cs="Arial"/>
@@ -3497,9 +3334,9 @@
               </w:rPr>
               <w:drawing>
                 <wp:inline distT="0" distB="0" distL="0" distR="0">
-                  <wp:extent cx="5760085" cy="4477385"/>
+                  <wp:extent cx="5760085" cy="3711575"/>
                   <wp:effectExtent l="0" t="0" r="0" b="0"/>
-                  <wp:docPr id="2" name="Imagem 2"/>
+                  <wp:docPr id="1" name="Imagem 1"/>
                   <wp:cNvGraphicFramePr>
                     <a:graphicFrameLocks xmlns:a="http://schemas.openxmlformats.org/drawingml/2006/main" noChangeAspect="1"/>
                   </wp:cNvGraphicFramePr>
@@ -3525,7 +3362,7 @@
                         <pic:spPr>
                           <a:xfrm>
                             <a:off x="0" y="0"/>
-                            <a:ext cx="5760085" cy="4477385"/>
+                            <a:ext cx="5760085" cy="3711575"/>
                           </a:xfrm>
                           <a:prstGeom prst="rect">
                             <a:avLst/>
@@ -3537,12 +3374,14 @@
                 </wp:inline>
               </w:drawing>
             </w:r>
-            <w:bookmarkEnd w:id="0"/>
           </w:p>
         </w:tc>
       </w:tr>
     </w:tbl>
-    <w:p/>
+    <w:p>
+      <w:bookmarkStart w:id="0" w:name="_GoBack"/>
+      <w:bookmarkEnd w:id="0"/>
+    </w:p>
     <w:sectPr>
       <w:headerReference w:type="default" r:id="rId11"/>
       <w:footerReference w:type="default" r:id="rId12"/>
@@ -3667,7 +3506,6 @@
               <w:b/>
             </w:rPr>
           </w:pPr>
-          <w:proofErr w:type="gramStart"/>
           <w:r>
             <w:rPr>
               <w:b/>
@@ -3684,14 +3522,7 @@
             <w:rPr>
               <w:b/>
             </w:rPr>
-            <w:t>DESCRIÇÃO</w:t>
-          </w:r>
-          <w:proofErr w:type="gramEnd"/>
-          <w:r>
-            <w:rPr>
-              <w:b/>
-            </w:rPr>
-            <w:t xml:space="preserve"> CASO DE USO + PROTÓTIPO TELAS + DIAGRAMASEQUÊNCIA</w:t>
+            <w:t>DESCRIÇÃO CASO DE USO + PROTÓTIPO TELAS + DIAGRAMASEQUÊNCIA</w:t>
           </w:r>
         </w:p>
       </w:tc>
@@ -7261,6 +7092,122 @@
       <w:lvlJc w:val="right"/>
       <w:pPr>
         <w:ind w:left="6828" w:hanging="180"/>
+      </w:pPr>
+    </w:lvl>
+  </w:abstractNum>
+  <w:abstractNum w:abstractNumId="33">
+    <w:nsid w:val="7C215982"/>
+    <w:multiLevelType w:val="hybridMultilevel"/>
+    <w:tmpl w:val="3918AEEC"/>
+    <w:lvl w:ilvl="0" w:tplc="A664E4B0">
+      <w:start w:val="1"/>
+      <w:numFmt w:val="decimal"/>
+      <w:lvlText w:val="%1."/>
+      <w:lvlJc w:val="left"/>
+      <w:pPr>
+        <w:tabs>
+          <w:tab w:val="num" w:pos="1068"/>
+        </w:tabs>
+        <w:ind w:left="1068" w:hanging="360"/>
+      </w:pPr>
+      <w:rPr>
+        <w:rFonts w:hint="default"/>
+      </w:rPr>
+    </w:lvl>
+    <w:lvl w:ilvl="1" w:tplc="04160019" w:tentative="1">
+      <w:start w:val="1"/>
+      <w:numFmt w:val="lowerLetter"/>
+      <w:lvlText w:val="%2."/>
+      <w:lvlJc w:val="left"/>
+      <w:pPr>
+        <w:tabs>
+          <w:tab w:val="num" w:pos="2148"/>
+        </w:tabs>
+        <w:ind w:left="2148" w:hanging="360"/>
+      </w:pPr>
+    </w:lvl>
+    <w:lvl w:ilvl="2" w:tplc="0416001B" w:tentative="1">
+      <w:start w:val="1"/>
+      <w:numFmt w:val="lowerRoman"/>
+      <w:lvlText w:val="%3."/>
+      <w:lvlJc w:val="right"/>
+      <w:pPr>
+        <w:tabs>
+          <w:tab w:val="num" w:pos="2868"/>
+        </w:tabs>
+        <w:ind w:left="2868" w:hanging="180"/>
+      </w:pPr>
+    </w:lvl>
+    <w:lvl w:ilvl="3" w:tplc="0416000F" w:tentative="1">
+      <w:start w:val="1"/>
+      <w:numFmt w:val="decimal"/>
+      <w:lvlText w:val="%4."/>
+      <w:lvlJc w:val="left"/>
+      <w:pPr>
+        <w:tabs>
+          <w:tab w:val="num" w:pos="3588"/>
+        </w:tabs>
+        <w:ind w:left="3588" w:hanging="360"/>
+      </w:pPr>
+    </w:lvl>
+    <w:lvl w:ilvl="4" w:tplc="04160019" w:tentative="1">
+      <w:start w:val="1"/>
+      <w:numFmt w:val="lowerLetter"/>
+      <w:lvlText w:val="%5."/>
+      <w:lvlJc w:val="left"/>
+      <w:pPr>
+        <w:tabs>
+          <w:tab w:val="num" w:pos="4308"/>
+        </w:tabs>
+        <w:ind w:left="4308" w:hanging="360"/>
+      </w:pPr>
+    </w:lvl>
+    <w:lvl w:ilvl="5" w:tplc="0416001B" w:tentative="1">
+      <w:start w:val="1"/>
+      <w:numFmt w:val="lowerRoman"/>
+      <w:lvlText w:val="%6."/>
+      <w:lvlJc w:val="right"/>
+      <w:pPr>
+        <w:tabs>
+          <w:tab w:val="num" w:pos="5028"/>
+        </w:tabs>
+        <w:ind w:left="5028" w:hanging="180"/>
+      </w:pPr>
+    </w:lvl>
+    <w:lvl w:ilvl="6" w:tplc="0416000F" w:tentative="1">
+      <w:start w:val="1"/>
+      <w:numFmt w:val="decimal"/>
+      <w:lvlText w:val="%7."/>
+      <w:lvlJc w:val="left"/>
+      <w:pPr>
+        <w:tabs>
+          <w:tab w:val="num" w:pos="5748"/>
+        </w:tabs>
+        <w:ind w:left="5748" w:hanging="360"/>
+      </w:pPr>
+    </w:lvl>
+    <w:lvl w:ilvl="7" w:tplc="04160019" w:tentative="1">
+      <w:start w:val="1"/>
+      <w:numFmt w:val="lowerLetter"/>
+      <w:lvlText w:val="%8."/>
+      <w:lvlJc w:val="left"/>
+      <w:pPr>
+        <w:tabs>
+          <w:tab w:val="num" w:pos="6468"/>
+        </w:tabs>
+        <w:ind w:left="6468" w:hanging="360"/>
+      </w:pPr>
+    </w:lvl>
+    <w:lvl w:ilvl="8" w:tplc="0416001B" w:tentative="1">
+      <w:start w:val="1"/>
+      <w:numFmt w:val="lowerRoman"/>
+      <w:lvlText w:val="%9."/>
+      <w:lvlJc w:val="right"/>
+      <w:pPr>
+        <w:tabs>
+          <w:tab w:val="num" w:pos="7188"/>
+        </w:tabs>
+        <w:ind w:left="7188" w:hanging="180"/>
       </w:pPr>
     </w:lvl>
   </w:abstractNum>
@@ -7392,6 +7339,9 @@
   </w:num>
   <w:num w:numId="34">
     <w:abstractNumId w:val="1"/>
+  </w:num>
+  <w:num w:numId="35">
+    <w:abstractNumId w:val="33"/>
   </w:num>
 </w:numbering>
 </file>

</xml_diff>

<commit_message>
Caso de teste 7
</commit_message>
<xml_diff>
--- a/4.3 Caso de Uso - UC-07 Agendar atividade.docx
+++ b/4.3 Caso de Uso - UC-07 Agendar atividade.docx
@@ -1743,8 +1743,6 @@
               </w:rPr>
               <w:t>.</w:t>
             </w:r>
-            <w:bookmarkStart w:id="0" w:name="_GoBack"/>
-            <w:bookmarkEnd w:id="0"/>
           </w:p>
           <w:p>
             <w:pPr>
@@ -2928,9 +2926,9 @@
               </w:rPr>
               <w:drawing>
                 <wp:inline distT="0" distB="0" distL="0" distR="0">
-                  <wp:extent cx="5760085" cy="4459605"/>
+                  <wp:extent cx="5760085" cy="4465320"/>
                   <wp:effectExtent l="0" t="0" r="0" b="0"/>
-                  <wp:docPr id="3" name="Imagem 3"/>
+                  <wp:docPr id="6" name="Imagem 6"/>
                   <wp:cNvGraphicFramePr>
                     <a:graphicFrameLocks xmlns:a="http://schemas.openxmlformats.org/drawingml/2006/main" noChangeAspect="1"/>
                   </wp:cNvGraphicFramePr>
@@ -2938,7 +2936,7 @@
                     <a:graphicData uri="http://schemas.openxmlformats.org/drawingml/2006/picture">
                       <pic:pic xmlns:pic="http://schemas.openxmlformats.org/drawingml/2006/picture">
                         <pic:nvPicPr>
-                          <pic:cNvPr id="0" name="UC-07 Protótipo 1.png"/>
+                          <pic:cNvPr id="0" name="Wireframe.png"/>
                           <pic:cNvPicPr/>
                         </pic:nvPicPr>
                         <pic:blipFill>
@@ -2956,7 +2954,7 @@
                         <pic:spPr>
                           <a:xfrm>
                             <a:off x="0" y="0"/>
-                            <a:ext cx="5760085" cy="4459605"/>
+                            <a:ext cx="5760085" cy="4465320"/>
                           </a:xfrm>
                           <a:prstGeom prst="rect">
                             <a:avLst/>
@@ -2968,6 +2966,7 @@
                 </wp:inline>
               </w:drawing>
             </w:r>
+            <w:bookmarkStart w:id="0" w:name="_GoBack"/>
             <w:r>
               <w:rPr>
                 <w:rFonts w:ascii="Arial" w:hAnsi="Arial" w:cs="Arial"/>
@@ -2980,9 +2979,9 @@
               <w:lastRenderedPageBreak/>
               <w:drawing>
                 <wp:inline distT="0" distB="0" distL="0" distR="0">
-                  <wp:extent cx="5760085" cy="4470400"/>
+                  <wp:extent cx="5760085" cy="4465320"/>
                   <wp:effectExtent l="0" t="0" r="0" b="0"/>
-                  <wp:docPr id="4" name="Imagem 4"/>
+                  <wp:docPr id="7" name="Imagem 7"/>
                   <wp:cNvGraphicFramePr>
                     <a:graphicFrameLocks xmlns:a="http://schemas.openxmlformats.org/drawingml/2006/main" noChangeAspect="1"/>
                   </wp:cNvGraphicFramePr>
@@ -2990,7 +2989,7 @@
                     <a:graphicData uri="http://schemas.openxmlformats.org/drawingml/2006/picture">
                       <pic:pic xmlns:pic="http://schemas.openxmlformats.org/drawingml/2006/picture">
                         <pic:nvPicPr>
-                          <pic:cNvPr id="0" name="UC-07 Protótipo 2.png"/>
+                          <pic:cNvPr id="0" name="Wireframe2.png"/>
                           <pic:cNvPicPr/>
                         </pic:nvPicPr>
                         <pic:blipFill>
@@ -3008,7 +3007,7 @@
                         <pic:spPr>
                           <a:xfrm>
                             <a:off x="0" y="0"/>
-                            <a:ext cx="5760085" cy="4470400"/>
+                            <a:ext cx="5760085" cy="4465320"/>
                           </a:xfrm>
                           <a:prstGeom prst="rect">
                             <a:avLst/>
@@ -3020,6 +3019,7 @@
                 </wp:inline>
               </w:drawing>
             </w:r>
+            <w:bookmarkEnd w:id="0"/>
           </w:p>
           <w:p>
             <w:pPr>

</xml_diff>